<commit_message>
Justificativa do projeto finalizada e pronta para code review
</commit_message>
<xml_diff>
--- a/DOCS/justificativa/JustificativaProjeto.docx
+++ b/DOCS/justificativa/JustificativaProjeto.docx
@@ -387,6 +387,16 @@
     </w:p>
     <w:p>
       <w:pPr>
+        <w:jc w:val="both"/>
+        <w:rPr>
+          <w:color w:val="000000" w:themeColor="text1"/>
+          <w:sz w:val="28"/>
+          <w:szCs w:val="28"/>
+        </w:rPr>
+      </w:pPr>
+    </w:p>
+    <w:p>
+      <w:pPr>
         <w:jc w:val="center"/>
         <w:rPr>
           <w:b/>
@@ -413,6 +423,73 @@
           <w:szCs w:val="28"/>
         </w:rPr>
       </w:pPr>
+      <w:r>
+        <w:rPr>
+          <w:sz w:val="28"/>
+          <w:szCs w:val="28"/>
+        </w:rPr>
+        <w:t xml:space="preserve">Com o crescimento exponencial da cultura geek os produtos comercializados por empresas com foco nesse público também cresceram. Contudo alguns problemas também ficaram evidentes e geraram o descontentamento nos consumidores, entre esses problemas pode ser citado a qualidade, </w:t>
+      </w:r>
+      <w:r>
+        <w:rPr>
+          <w:sz w:val="28"/>
+          <w:szCs w:val="28"/>
+        </w:rPr>
+        <w:t>valor de entrega, preço</w:t>
+      </w:r>
+      <w:r>
+        <w:rPr>
+          <w:sz w:val="28"/>
+          <w:szCs w:val="28"/>
+        </w:rPr>
+        <w:t xml:space="preserve"> e o padrão de produtos para atender a grande </w:t>
+      </w:r>
+      <w:proofErr w:type="gramStart"/>
+      <w:r>
+        <w:rPr>
+          <w:sz w:val="28"/>
+          <w:szCs w:val="28"/>
+        </w:rPr>
+        <w:t>massa(</w:t>
+      </w:r>
+      <w:proofErr w:type="gramEnd"/>
+      <w:r>
+        <w:rPr>
+          <w:sz w:val="28"/>
+          <w:szCs w:val="28"/>
+        </w:rPr>
+        <w:t xml:space="preserve">Isso por que devido a popularização atual desse “universo”, o foco é tão grande em produzir artefatos </w:t>
+      </w:r>
+      <w:r>
+        <w:rPr>
+          <w:sz w:val="28"/>
+          <w:szCs w:val="28"/>
+        </w:rPr>
+        <w:t>de jogos, séries e filmes atuais da cultura pop, que o público mais retrô acaba ficando para trás</w:t>
+      </w:r>
+      <w:r>
+        <w:rPr>
+          <w:sz w:val="28"/>
+          <w:szCs w:val="28"/>
+        </w:rPr>
+        <w:t>).</w:t>
+      </w:r>
+      <w:r>
+        <w:rPr>
+          <w:sz w:val="28"/>
+          <w:szCs w:val="28"/>
+        </w:rPr>
+        <w:t>E é com base nessas observações que iremos construir nosso projeto.</w:t>
+      </w:r>
+    </w:p>
+    <w:p>
+      <w:pPr>
+        <w:jc w:val="both"/>
+        <w:rPr>
+          <w:sz w:val="28"/>
+          <w:szCs w:val="28"/>
+        </w:rPr>
+      </w:pPr>
     </w:p>
     <w:p>
       <w:pPr>
@@ -453,6 +530,164 @@
           <w:szCs w:val="28"/>
         </w:rPr>
       </w:pPr>
+      <w:r>
+        <w:rPr>
+          <w:sz w:val="28"/>
+          <w:szCs w:val="28"/>
+        </w:rPr>
+        <w:t xml:space="preserve">Nossa </w:t>
+      </w:r>
+      <w:proofErr w:type="spellStart"/>
+      <w:r>
+        <w:rPr>
+          <w:sz w:val="28"/>
+          <w:szCs w:val="28"/>
+        </w:rPr>
+        <w:t>proto</w:t>
+      </w:r>
+      <w:proofErr w:type="spellEnd"/>
+      <w:r>
+        <w:rPr>
+          <w:sz w:val="28"/>
+          <w:szCs w:val="28"/>
+        </w:rPr>
+        <w:t xml:space="preserve"> persona foi projetada a partir de integrantes do nosso grupo e de pessoas entrevistadas por nós. </w:t>
+      </w:r>
+      <w:r>
+        <w:rPr>
+          <w:sz w:val="28"/>
+          <w:szCs w:val="28"/>
+        </w:rPr>
+        <w:t xml:space="preserve">Jovens (na faixa etária de 25 anos) </w:t>
+      </w:r>
+      <w:r>
+        <w:rPr>
+          <w:sz w:val="28"/>
+          <w:szCs w:val="28"/>
+        </w:rPr>
+        <w:lastRenderedPageBreak/>
+        <w:t xml:space="preserve">solteiros(as) </w:t>
+      </w:r>
+      <w:proofErr w:type="gramStart"/>
+      <w:r>
+        <w:rPr>
+          <w:sz w:val="28"/>
+          <w:szCs w:val="28"/>
+        </w:rPr>
+        <w:t>com  o</w:t>
+      </w:r>
+      <w:proofErr w:type="gramEnd"/>
+      <w:r>
+        <w:rPr>
+          <w:sz w:val="28"/>
+          <w:szCs w:val="28"/>
+        </w:rPr>
+        <w:t xml:space="preserve"> recurso capital necessário para investir em seus interesses, </w:t>
+      </w:r>
+      <w:proofErr w:type="spellStart"/>
+      <w:r>
+        <w:rPr>
+          <w:sz w:val="28"/>
+          <w:szCs w:val="28"/>
+        </w:rPr>
+        <w:t>entretando</w:t>
+      </w:r>
+      <w:proofErr w:type="spellEnd"/>
+      <w:r>
+        <w:rPr>
+          <w:sz w:val="28"/>
+          <w:szCs w:val="28"/>
+        </w:rPr>
+        <w:t xml:space="preserve"> não sabem o lugar que vai atender suas necessidades. </w:t>
+      </w:r>
+      <w:r>
+        <w:rPr>
+          <w:sz w:val="28"/>
+          <w:szCs w:val="28"/>
+        </w:rPr>
+        <w:t>Sendo assim conseguimos</w:t>
+      </w:r>
+      <w:r>
+        <w:rPr>
+          <w:sz w:val="28"/>
+          <w:szCs w:val="28"/>
+        </w:rPr>
+        <w:t xml:space="preserve"> consolidar </w:t>
+      </w:r>
+      <w:r>
+        <w:rPr>
+          <w:sz w:val="28"/>
+          <w:szCs w:val="28"/>
+        </w:rPr>
+        <w:t>o fato</w:t>
+      </w:r>
+      <w:r>
+        <w:rPr>
+          <w:sz w:val="28"/>
+          <w:szCs w:val="28"/>
+        </w:rPr>
+        <w:t xml:space="preserve"> </w:t>
+      </w:r>
+      <w:r>
+        <w:rPr>
+          <w:sz w:val="28"/>
+          <w:szCs w:val="28"/>
+        </w:rPr>
+        <w:t xml:space="preserve">que </w:t>
+      </w:r>
+      <w:proofErr w:type="gramStart"/>
+      <w:r>
+        <w:rPr>
+          <w:sz w:val="28"/>
+          <w:szCs w:val="28"/>
+        </w:rPr>
+        <w:t>as mesmas</w:t>
+      </w:r>
+      <w:proofErr w:type="gramEnd"/>
+      <w:r>
+        <w:rPr>
+          <w:sz w:val="28"/>
+          <w:szCs w:val="28"/>
+        </w:rPr>
+        <w:t xml:space="preserve"> passa</w:t>
+      </w:r>
+      <w:r>
+        <w:rPr>
+          <w:sz w:val="28"/>
+          <w:szCs w:val="28"/>
+        </w:rPr>
+        <w:t>m</w:t>
+      </w:r>
+      <w:r>
+        <w:rPr>
+          <w:sz w:val="28"/>
+          <w:szCs w:val="28"/>
+        </w:rPr>
+        <w:t xml:space="preserve"> pelas dificuldades citadas antes, e quer ter fácil acesso a esse tipo de produto, que tenha variedade</w:t>
+      </w:r>
+      <w:r>
+        <w:rPr>
+          <w:sz w:val="28"/>
+          <w:szCs w:val="28"/>
+        </w:rPr>
+        <w:t>, um preço justo</w:t>
+      </w:r>
+      <w:r>
+        <w:rPr>
+          <w:sz w:val="28"/>
+          <w:szCs w:val="28"/>
+        </w:rPr>
+        <w:t xml:space="preserve"> e o fornecedor do mesmo consiga passar a segurança na hora da compra. </w:t>
+      </w:r>
+    </w:p>
+    <w:p>
+      <w:pPr>
+        <w:jc w:val="both"/>
+        <w:rPr>
+          <w:sz w:val="28"/>
+          <w:szCs w:val="28"/>
+        </w:rPr>
+      </w:pPr>
     </w:p>
     <w:p>
       <w:pPr>
@@ -482,6 +717,169 @@
           <w:szCs w:val="28"/>
         </w:rPr>
       </w:pPr>
+      <w:r>
+        <w:rPr>
+          <w:sz w:val="28"/>
+          <w:szCs w:val="28"/>
+        </w:rPr>
+        <w:t xml:space="preserve">A </w:t>
+      </w:r>
+      <w:r>
+        <w:rPr>
+          <w:sz w:val="28"/>
+          <w:szCs w:val="28"/>
+        </w:rPr>
+        <w:t xml:space="preserve">nossa </w:t>
+      </w:r>
+      <w:r>
+        <w:rPr>
+          <w:sz w:val="28"/>
+          <w:szCs w:val="28"/>
+        </w:rPr>
+        <w:t>solução</w:t>
+      </w:r>
+      <w:r>
+        <w:rPr>
+          <w:sz w:val="28"/>
+          <w:szCs w:val="28"/>
+        </w:rPr>
+        <w:t xml:space="preserve"> sendo desenvolvida</w:t>
+      </w:r>
+      <w:r>
+        <w:rPr>
+          <w:sz w:val="28"/>
+          <w:szCs w:val="28"/>
+        </w:rPr>
+        <w:t xml:space="preserve"> é um </w:t>
+      </w:r>
+      <w:proofErr w:type="spellStart"/>
+      <w:proofErr w:type="gramStart"/>
+      <w:r>
+        <w:rPr>
+          <w:sz w:val="28"/>
+          <w:szCs w:val="28"/>
+        </w:rPr>
+        <w:t>ecommerce</w:t>
+      </w:r>
+      <w:proofErr w:type="spellEnd"/>
+      <w:r>
+        <w:rPr>
+          <w:sz w:val="28"/>
+          <w:szCs w:val="28"/>
+        </w:rPr>
+        <w:t>(</w:t>
+      </w:r>
+      <w:proofErr w:type="gramEnd"/>
+      <w:r>
+        <w:rPr>
+          <w:sz w:val="28"/>
+          <w:szCs w:val="28"/>
+        </w:rPr>
+        <w:t>uma plataforma online de vendas), com foco em camisetas e blusas customizadas de nossa autoria, que terão artes feitas pela nossa equipe.</w:t>
+      </w:r>
+    </w:p>
+    <w:p>
+      <w:pPr>
+        <w:jc w:val="both"/>
+        <w:rPr>
+          <w:sz w:val="28"/>
+          <w:szCs w:val="28"/>
+        </w:rPr>
+      </w:pPr>
+      <w:r>
+        <w:rPr>
+          <w:sz w:val="28"/>
+          <w:szCs w:val="28"/>
+        </w:rPr>
+        <w:t xml:space="preserve">Buscamos como diferencial atender a todo o público geek, fugindo do padrão que outros comércios estabelecem vendendo produtos muito </w:t>
+      </w:r>
+      <w:proofErr w:type="gramStart"/>
+      <w:r>
+        <w:rPr>
+          <w:sz w:val="28"/>
+          <w:szCs w:val="28"/>
+        </w:rPr>
+        <w:t>limitados(</w:t>
+      </w:r>
+      <w:proofErr w:type="gramEnd"/>
+      <w:r>
+        <w:rPr>
+          <w:sz w:val="28"/>
+          <w:szCs w:val="28"/>
+        </w:rPr>
+        <w:t>apenas de uma série, anime, jogo</w:t>
+      </w:r>
+      <w:r>
+        <w:rPr>
+          <w:sz w:val="28"/>
+          <w:szCs w:val="28"/>
+        </w:rPr>
+        <w:t xml:space="preserve"> em específico</w:t>
+      </w:r>
+      <w:r>
+        <w:rPr>
+          <w:sz w:val="28"/>
+          <w:szCs w:val="28"/>
+        </w:rPr>
+        <w:t>) e que irá atender além das novas demandas da cultura pop, as pessoas com um gosto mais “</w:t>
+      </w:r>
+      <w:proofErr w:type="spellStart"/>
+      <w:r>
+        <w:rPr>
+          <w:sz w:val="28"/>
+          <w:szCs w:val="28"/>
+        </w:rPr>
+        <w:t>old</w:t>
+      </w:r>
+      <w:proofErr w:type="spellEnd"/>
+      <w:r>
+        <w:rPr>
+          <w:sz w:val="28"/>
+          <w:szCs w:val="28"/>
+        </w:rPr>
+        <w:t xml:space="preserve"> </w:t>
+      </w:r>
+      <w:proofErr w:type="spellStart"/>
+      <w:r>
+        <w:rPr>
+          <w:sz w:val="28"/>
+          <w:szCs w:val="28"/>
+        </w:rPr>
+        <w:t>school</w:t>
+      </w:r>
+      <w:proofErr w:type="spellEnd"/>
+      <w:r>
+        <w:rPr>
+          <w:sz w:val="28"/>
+          <w:szCs w:val="28"/>
+        </w:rPr>
+        <w:t xml:space="preserve">” como por exemplo os amantes das animações de </w:t>
+      </w:r>
+      <w:proofErr w:type="spellStart"/>
+      <w:r>
+        <w:rPr>
+          <w:sz w:val="28"/>
+          <w:szCs w:val="28"/>
+        </w:rPr>
+        <w:t>akira</w:t>
+      </w:r>
+      <w:proofErr w:type="spellEnd"/>
+      <w:r>
+        <w:rPr>
+          <w:sz w:val="28"/>
+          <w:szCs w:val="28"/>
+        </w:rPr>
+        <w:t>, cavaleiros do zodíaco ou Jaspion.</w:t>
+      </w:r>
+    </w:p>
+    <w:p>
+      <w:pPr>
+        <w:jc w:val="both"/>
+        <w:rPr>
+          <w:sz w:val="28"/>
+          <w:szCs w:val="28"/>
+        </w:rPr>
+      </w:pPr>
     </w:p>
     <w:p>
       <w:pPr>
@@ -511,6 +909,213 @@
           <w:szCs w:val="28"/>
         </w:rPr>
       </w:pPr>
+      <w:r>
+        <w:rPr>
+          <w:sz w:val="28"/>
+          <w:szCs w:val="28"/>
+        </w:rPr>
+        <w:t xml:space="preserve">Vamos acrescentar algumas funcionalidades em nosso </w:t>
+      </w:r>
+      <w:proofErr w:type="spellStart"/>
+      <w:r>
+        <w:rPr>
+          <w:sz w:val="28"/>
+          <w:szCs w:val="28"/>
+        </w:rPr>
+        <w:t>ecommerce</w:t>
+      </w:r>
+      <w:proofErr w:type="spellEnd"/>
+      <w:r>
+        <w:rPr>
+          <w:sz w:val="28"/>
+          <w:szCs w:val="28"/>
+        </w:rPr>
+        <w:t xml:space="preserve"> para agregar valor e uma melhor experiência para o nosso consumidor, fazendo assim com que </w:t>
+      </w:r>
+      <w:proofErr w:type="gramStart"/>
+      <w:r>
+        <w:rPr>
+          <w:sz w:val="28"/>
+          <w:szCs w:val="28"/>
+        </w:rPr>
+        <w:t>o mesmo</w:t>
+      </w:r>
+      <w:proofErr w:type="gramEnd"/>
+      <w:r>
+        <w:rPr>
+          <w:sz w:val="28"/>
+          <w:szCs w:val="28"/>
+        </w:rPr>
+        <w:t xml:space="preserve"> se sinta satisfeito quando comprar conosco.</w:t>
+      </w:r>
+    </w:p>
+    <w:p>
+      <w:pPr>
+        <w:jc w:val="both"/>
+        <w:rPr>
+          <w:sz w:val="28"/>
+          <w:szCs w:val="28"/>
+        </w:rPr>
+      </w:pPr>
+      <w:r>
+        <w:rPr>
+          <w:sz w:val="28"/>
+          <w:szCs w:val="28"/>
+        </w:rPr>
+        <w:t>Parte dessas funcionalidades que serão implementadas ajudarão no processo de pesquisa e compra do usuário, que terá os recursos como:</w:t>
+      </w:r>
+    </w:p>
+    <w:p>
+      <w:pPr>
+        <w:pStyle w:val="PargrafodaLista"/>
+        <w:numPr>
+          <w:ilvl w:val="0"/>
+          <w:numId w:val="2"/>
+        </w:numPr>
+        <w:jc w:val="both"/>
+        <w:rPr>
+          <w:sz w:val="28"/>
+          <w:szCs w:val="28"/>
+        </w:rPr>
+      </w:pPr>
+      <w:r>
+        <w:rPr>
+          <w:sz w:val="28"/>
+          <w:szCs w:val="28"/>
+        </w:rPr>
+        <w:t>Um filtro de pesquisa (Poderá fazer suas pesquisas buscando pelas animações, a peça de roupa que deseja, e personagens).</w:t>
+      </w:r>
+    </w:p>
+    <w:p>
+      <w:pPr>
+        <w:pStyle w:val="PargrafodaLista"/>
+        <w:numPr>
+          <w:ilvl w:val="0"/>
+          <w:numId w:val="2"/>
+        </w:numPr>
+        <w:jc w:val="both"/>
+        <w:rPr>
+          <w:sz w:val="28"/>
+          <w:szCs w:val="28"/>
+        </w:rPr>
+      </w:pPr>
+      <w:r>
+        <w:rPr>
+          <w:sz w:val="28"/>
+          <w:szCs w:val="28"/>
+        </w:rPr>
+        <w:t>Poderá salvar os dados de pagamento para futuras compras.</w:t>
+      </w:r>
+    </w:p>
+    <w:p>
+      <w:pPr>
+        <w:pStyle w:val="PargrafodaLista"/>
+        <w:numPr>
+          <w:ilvl w:val="0"/>
+          <w:numId w:val="2"/>
+        </w:numPr>
+        <w:jc w:val="both"/>
+        <w:rPr>
+          <w:sz w:val="28"/>
+          <w:szCs w:val="28"/>
+        </w:rPr>
+      </w:pPr>
+      <w:r>
+        <w:rPr>
+          <w:sz w:val="28"/>
+          <w:szCs w:val="28"/>
+        </w:rPr>
+        <w:t xml:space="preserve">Poderá salvar os dados do seu </w:t>
+      </w:r>
+      <w:proofErr w:type="gramStart"/>
+      <w:r>
+        <w:rPr>
+          <w:sz w:val="28"/>
+          <w:szCs w:val="28"/>
+        </w:rPr>
+        <w:t>endereço(</w:t>
+      </w:r>
+      <w:proofErr w:type="gramEnd"/>
+      <w:r>
+        <w:rPr>
+          <w:sz w:val="28"/>
+          <w:szCs w:val="28"/>
+        </w:rPr>
+        <w:t>também voltado para futuras compras, caso queira agilizar o processo).</w:t>
+      </w:r>
+    </w:p>
+    <w:p>
+      <w:pPr>
+        <w:pStyle w:val="PargrafodaLista"/>
+        <w:numPr>
+          <w:ilvl w:val="0"/>
+          <w:numId w:val="2"/>
+        </w:numPr>
+        <w:jc w:val="both"/>
+        <w:rPr>
+          <w:sz w:val="28"/>
+          <w:szCs w:val="28"/>
+        </w:rPr>
+      </w:pPr>
+      <w:r>
+        <w:rPr>
+          <w:sz w:val="28"/>
+          <w:szCs w:val="28"/>
+        </w:rPr>
+        <w:t xml:space="preserve">Uma seção de avaliação na página do produto, onde os consumidores irão avaliar e/ou consultar as opiniões de outros sobre </w:t>
+      </w:r>
+      <w:r>
+        <w:rPr>
+          <w:sz w:val="28"/>
+          <w:szCs w:val="28"/>
+        </w:rPr>
+        <w:t>nossos produtos</w:t>
+      </w:r>
+      <w:r>
+        <w:rPr>
+          <w:sz w:val="28"/>
+          <w:szCs w:val="28"/>
+        </w:rPr>
+        <w:t>.</w:t>
+      </w:r>
+    </w:p>
+    <w:p>
+      <w:pPr>
+        <w:pStyle w:val="PargrafodaLista"/>
+        <w:numPr>
+          <w:ilvl w:val="0"/>
+          <w:numId w:val="2"/>
+        </w:numPr>
+        <w:jc w:val="both"/>
+        <w:rPr>
+          <w:sz w:val="28"/>
+          <w:szCs w:val="28"/>
+        </w:rPr>
+      </w:pPr>
+      <w:r>
+        <w:rPr>
+          <w:sz w:val="28"/>
+          <w:szCs w:val="28"/>
+        </w:rPr>
+        <w:lastRenderedPageBreak/>
+        <w:t xml:space="preserve">A opção de newsletter, que o usuário permite que nós </w:t>
+      </w:r>
+      <w:proofErr w:type="gramStart"/>
+      <w:r>
+        <w:rPr>
+          <w:sz w:val="28"/>
+          <w:szCs w:val="28"/>
+        </w:rPr>
+        <w:t>enviamos</w:t>
+      </w:r>
+      <w:proofErr w:type="gramEnd"/>
+      <w:r>
+        <w:rPr>
+          <w:sz w:val="28"/>
+          <w:szCs w:val="28"/>
+        </w:rPr>
+        <w:t xml:space="preserve"> e-mails com anúncios de ofertas e promoções.</w:t>
+      </w:r>
     </w:p>
     <w:p>
       <w:pPr>
@@ -648,8 +1253,124 @@
       </w:rPr>
     </w:lvl>
   </w:abstractNum>
+  <w:abstractNum w:abstractNumId="1" w15:restartNumberingAfterBreak="0">
+    <w:nsid w:val="44647393"/>
+    <w:multiLevelType w:val="hybridMultilevel"/>
+    <w:tmpl w:val="582A9F96"/>
+    <w:lvl w:ilvl="0" w:tplc="04160001">
+      <w:start w:val="1"/>
+      <w:numFmt w:val="bullet"/>
+      <w:lvlText w:val=""/>
+      <w:lvlJc w:val="left"/>
+      <w:pPr>
+        <w:ind w:left="720" w:hanging="360"/>
+      </w:pPr>
+      <w:rPr>
+        <w:rFonts w:ascii="Symbol" w:hAnsi="Symbol" w:hint="default"/>
+      </w:rPr>
+    </w:lvl>
+    <w:lvl w:ilvl="1" w:tplc="04160003" w:tentative="1">
+      <w:start w:val="1"/>
+      <w:numFmt w:val="bullet"/>
+      <w:lvlText w:val="o"/>
+      <w:lvlJc w:val="left"/>
+      <w:pPr>
+        <w:ind w:left="1440" w:hanging="360"/>
+      </w:pPr>
+      <w:rPr>
+        <w:rFonts w:ascii="Courier New" w:hAnsi="Courier New" w:cs="Courier New" w:hint="default"/>
+      </w:rPr>
+    </w:lvl>
+    <w:lvl w:ilvl="2" w:tplc="04160005" w:tentative="1">
+      <w:start w:val="1"/>
+      <w:numFmt w:val="bullet"/>
+      <w:lvlText w:val=""/>
+      <w:lvlJc w:val="left"/>
+      <w:pPr>
+        <w:ind w:left="2160" w:hanging="360"/>
+      </w:pPr>
+      <w:rPr>
+        <w:rFonts w:ascii="Wingdings" w:hAnsi="Wingdings" w:hint="default"/>
+      </w:rPr>
+    </w:lvl>
+    <w:lvl w:ilvl="3" w:tplc="04160001" w:tentative="1">
+      <w:start w:val="1"/>
+      <w:numFmt w:val="bullet"/>
+      <w:lvlText w:val=""/>
+      <w:lvlJc w:val="left"/>
+      <w:pPr>
+        <w:ind w:left="2880" w:hanging="360"/>
+      </w:pPr>
+      <w:rPr>
+        <w:rFonts w:ascii="Symbol" w:hAnsi="Symbol" w:hint="default"/>
+      </w:rPr>
+    </w:lvl>
+    <w:lvl w:ilvl="4" w:tplc="04160003" w:tentative="1">
+      <w:start w:val="1"/>
+      <w:numFmt w:val="bullet"/>
+      <w:lvlText w:val="o"/>
+      <w:lvlJc w:val="left"/>
+      <w:pPr>
+        <w:ind w:left="3600" w:hanging="360"/>
+      </w:pPr>
+      <w:rPr>
+        <w:rFonts w:ascii="Courier New" w:hAnsi="Courier New" w:cs="Courier New" w:hint="default"/>
+      </w:rPr>
+    </w:lvl>
+    <w:lvl w:ilvl="5" w:tplc="04160005" w:tentative="1">
+      <w:start w:val="1"/>
+      <w:numFmt w:val="bullet"/>
+      <w:lvlText w:val=""/>
+      <w:lvlJc w:val="left"/>
+      <w:pPr>
+        <w:ind w:left="4320" w:hanging="360"/>
+      </w:pPr>
+      <w:rPr>
+        <w:rFonts w:ascii="Wingdings" w:hAnsi="Wingdings" w:hint="default"/>
+      </w:rPr>
+    </w:lvl>
+    <w:lvl w:ilvl="6" w:tplc="04160001" w:tentative="1">
+      <w:start w:val="1"/>
+      <w:numFmt w:val="bullet"/>
+      <w:lvlText w:val=""/>
+      <w:lvlJc w:val="left"/>
+      <w:pPr>
+        <w:ind w:left="5040" w:hanging="360"/>
+      </w:pPr>
+      <w:rPr>
+        <w:rFonts w:ascii="Symbol" w:hAnsi="Symbol" w:hint="default"/>
+      </w:rPr>
+    </w:lvl>
+    <w:lvl w:ilvl="7" w:tplc="04160003" w:tentative="1">
+      <w:start w:val="1"/>
+      <w:numFmt w:val="bullet"/>
+      <w:lvlText w:val="o"/>
+      <w:lvlJc w:val="left"/>
+      <w:pPr>
+        <w:ind w:left="5760" w:hanging="360"/>
+      </w:pPr>
+      <w:rPr>
+        <w:rFonts w:ascii="Courier New" w:hAnsi="Courier New" w:cs="Courier New" w:hint="default"/>
+      </w:rPr>
+    </w:lvl>
+    <w:lvl w:ilvl="8" w:tplc="04160005" w:tentative="1">
+      <w:start w:val="1"/>
+      <w:numFmt w:val="bullet"/>
+      <w:lvlText w:val=""/>
+      <w:lvlJc w:val="left"/>
+      <w:pPr>
+        <w:ind w:left="6480" w:hanging="360"/>
+      </w:pPr>
+      <w:rPr>
+        <w:rFonts w:ascii="Wingdings" w:hAnsi="Wingdings" w:hint="default"/>
+      </w:rPr>
+    </w:lvl>
+  </w:abstractNum>
   <w:num w:numId="1">
     <w:abstractNumId w:val="0"/>
+  </w:num>
+  <w:num w:numId="2">
+    <w:abstractNumId w:val="1"/>
   </w:num>
 </w:numbering>
 </file>

</xml_diff>